<commit_message>
added missing contact number
</commit_message>
<xml_diff>
--- a/resume/resume.docx
+++ b/resume/resume.docx
@@ -117,6 +117,9 @@
     </w:p>
     <w:p>
       <w:pPr>
+        <w:tabs>
+          <w:tab w:pos="8667" w:val="left" w:leader="none"/>
+        </w:tabs>
         <w:spacing w:before="9"/>
         <w:ind w:left="120" w:right="0" w:firstLine="0"/>
         <w:jc w:val="left"/>
@@ -131,18 +134,69 @@
           <w:rPr>
             <w:rFonts w:ascii="Times New Roman"/>
             <w:spacing w:val="-1"/>
-            <w:w w:val="110"/>
+            <w:w w:val="105"/>
             <w:sz w:val="20"/>
           </w:rPr>
           <w:t>https://www.sharmamohit.com</w:t>
         </w:r>
-        <w:r>
-          <w:rPr>
-            <w:rFonts w:ascii="Times New Roman"/>
-            <w:sz w:val="20"/>
-          </w:rPr>
-        </w:r>
       </w:hyperlink>
+      <w:r>
+        <w:rPr>
+          <w:rFonts w:ascii="Times New Roman"/>
+          <w:spacing w:val="-1"/>
+          <w:w w:val="105"/>
+          <w:sz w:val="20"/>
+        </w:rPr>
+        <w:tab/>
+      </w:r>
+      <w:r>
+        <w:rPr>
+          <w:rFonts w:ascii="Times New Roman"/>
+          <w:w w:val="105"/>
+          <w:sz w:val="20"/>
+        </w:rPr>
+        <w:t>Mobile</w:t>
+      </w:r>
+      <w:r>
+        <w:rPr>
+          <w:rFonts w:ascii="Times New Roman"/>
+          <w:spacing w:val="-14"/>
+          <w:w w:val="105"/>
+          <w:sz w:val="20"/>
+        </w:rPr>
+        <w:t> </w:t>
+      </w:r>
+      <w:r>
+        <w:rPr>
+          <w:rFonts w:ascii="Times New Roman"/>
+          <w:w w:val="105"/>
+          <w:sz w:val="20"/>
+        </w:rPr>
+        <w:t>:</w:t>
+      </w:r>
+      <w:r>
+        <w:rPr>
+          <w:rFonts w:ascii="Times New Roman"/>
+          <w:spacing w:val="-1"/>
+          <w:w w:val="105"/>
+          <w:sz w:val="20"/>
+        </w:rPr>
+        <w:t> </w:t>
+      </w:r>
+      <w:r>
+        <w:rPr>
+          <w:rFonts w:ascii="Times New Roman"/>
+          <w:w w:val="105"/>
+          <w:sz w:val="20"/>
+        </w:rPr>
+        <w:t>+1-718-839-4254</w:t>
+      </w:r>
+      <w:r>
+        <w:rPr>
+          <w:rFonts w:ascii="Times New Roman"/>
+          <w:sz w:val="20"/>
+        </w:rPr>
+      </w:r>
     </w:p>
     <w:p>
       <w:pPr>

</xml_diff>